<commit_message>
Grupo de Suprimentos - William
Inclusão das Entidades DVO's e DAO's de EstoqueItem e Usuario;
Alteração na GUIPrincipal;
Correção em referência;
</commit_message>
<xml_diff>
--- a/wiki/Manual da Arquitetura.docx
+++ b/wiki/Manual da Arquitetura.docx
@@ -237,36 +237,6 @@
           <w:szCs w:val="56"/>
         </w:rPr>
       </w:pPr>
-    </w:p>
-    <w:p>
-      <w:pPr>
-        <w:ind w:left="708"/>
-        <w:jc w:val="center"/>
-        <w:rPr>
-          <w:rFonts w:ascii="Arial" w:hAnsi="Arial" w:cs="Arial"/>
-          <w:sz w:val="56"/>
-          <w:szCs w:val="56"/>
-        </w:rPr>
-      </w:pPr>
-    </w:p>
-    <w:p>
-      <w:pPr>
-        <w:ind w:left="708"/>
-        <w:jc w:val="center"/>
-        <w:rPr>
-          <w:rFonts w:ascii="Arial" w:hAnsi="Arial" w:cs="Arial"/>
-          <w:sz w:val="56"/>
-          <w:szCs w:val="56"/>
-        </w:rPr>
-      </w:pPr>
-      <w:r>
-        <w:rPr>
-          <w:rFonts w:ascii="Arial" w:hAnsi="Arial" w:cs="Arial"/>
-          <w:sz w:val="56"/>
-          <w:szCs w:val="56"/>
-        </w:rPr>
-        <w:br w:type="page"/>
-      </w:r>
     </w:p>
     <w:p>
       <w:pPr>
@@ -1319,7 +1289,7 @@
             <v:path o:extrusionok="f" gradientshapeok="t" o:connecttype="rect"/>
             <o:lock v:ext="edit" aspectratio="t"/>
           </v:shapetype>
-          <v:shape id="Imagem 1" o:spid="_x0000_i1025" type="#_x0000_t75" style="width:339pt;height:345.75pt;visibility:visible">
+          <v:shape id="Imagem 1" o:spid="_x0000_i1025" type="#_x0000_t75" style="width:336pt;height:342.75pt;visibility:visible">
             <v:imagedata r:id="rId7" o:title=""/>
           </v:shape>
         </w:pict>
@@ -1420,6 +1390,36 @@
     </w:p>
     <w:p>
       <w:pPr>
+        <w:pStyle w:val="ListParagraph"/>
+        <w:spacing w:after="200" w:line="276" w:lineRule="auto"/>
+        <w:jc w:val="both"/>
+        <w:rPr>
+          <w:rFonts w:ascii="Arial" w:hAnsi="Arial" w:cs="Arial"/>
+        </w:rPr>
+      </w:pPr>
+    </w:p>
+    <w:p>
+      <w:pPr>
+        <w:pStyle w:val="ListParagraph"/>
+        <w:spacing w:after="200" w:line="276" w:lineRule="auto"/>
+        <w:jc w:val="both"/>
+        <w:rPr>
+          <w:rFonts w:ascii="Arial" w:hAnsi="Arial" w:cs="Arial"/>
+        </w:rPr>
+      </w:pPr>
+    </w:p>
+    <w:p>
+      <w:pPr>
+        <w:pStyle w:val="ListParagraph"/>
+        <w:spacing w:after="200" w:line="276" w:lineRule="auto"/>
+        <w:jc w:val="both"/>
+        <w:rPr>
+          <w:rFonts w:ascii="Arial" w:hAnsi="Arial" w:cs="Arial"/>
+        </w:rPr>
+      </w:pPr>
+    </w:p>
+    <w:p>
+      <w:pPr>
         <w:spacing w:after="200" w:line="276" w:lineRule="auto"/>
         <w:jc w:val="center"/>
         <w:rPr>
@@ -1479,7 +1479,7 @@
         <w:rPr>
           <w:rFonts w:ascii="Arial" w:hAnsi="Arial" w:cs="Arial"/>
         </w:rPr>
-        <w:t>O primeiro passo a ser realizado para iniciar na arquitetura é incluir a classe “DVO”, que serve como mapeamento da tabela do banco de dados. Partindo do pressuposto que a tabela do banco de dados já está criada, a ferramenta “Netbeans”, gera a classe “DVO” automaticamente, contendo as informações necessárias (Annotations JPA) para informar ao framework “Hibernate” que a classe “DVO” é, um mapeamento para a tabela do banco de dados. Para que o Netbeans “enxergue” a tabela do banco de dados no momento de realizar a geração automática da classe “DVO”, é necessário incluir a referência para a tabela no arquivo que serve como assistente de geração de código. O arquivo assistente de geração de código chama-se “hibernate.reveng.xml” (localizado dentro do projeto “br.com.facdombosco.progc.dvo”,  e, ele pode ser gerado novamente pelo Netbeans a cada inclusão de uma tabela do banco de dados (a qual será gerado uma classe “DVO” respectiva) ou alterado manualmente incluindo a linha referente à a tabela. Para facilitar o desenvolvimento, as linhas serão incluídas manualmente no arquivo, que é separado por módulos através de comentários.</w:t>
+        <w:t>O primeiro passo a ser realizado para iniciar na arquitetura é incluir a classe “DVO”, que serve como mapeamento da tabela do banco de dados. Partindo do pressuposto que a tabela do banco de dados já está criada, a ferramenta “Netbeans”, gera a classe “DVO” automaticamente, contendo as informações necessárias (Annotations JPA) para informar ao framework “Hibernate” que a classe “DVO” é, um mapeamento para a tabela do banco de dados. Para que o Netbeans “enxergue” a tabela do banco de dados no momento de realizar a geração automática da classe “DVO”, é necessário incluir a referência para a tabela no arquivo que serve como assistente de geração de código. O arquivo assistente de geração de código chama-se “hibernate.reveng.xml” (localizado dentro do projeto “br.com.facdombosco.progc.dvo”,  e, ele pode ser gerado novamente pelo Netbeans a cada inclusão de uma tabela do banco de dados (a qual será gerado uma classe “DVO” respectiva) ou alterado manualmente incluindo a linha referente à tabela. Para facilitar o desenvolvimento, as linhas serão incluídas manualmente no arquivo, que é separado por módulos através de comentários.</w:t>
       </w:r>
     </w:p>
     <w:p>
@@ -1581,7 +1581,7 @@
           <w:noProof/>
         </w:rPr>
         <w:pict>
-          <v:shape id="Imagem 3" o:spid="_x0000_i1027" type="#_x0000_t75" style="width:454.5pt;height:183.75pt;visibility:visible">
+          <v:shape id="Imagem 3" o:spid="_x0000_i1027" type="#_x0000_t75" style="width:454.5pt;height:181.5pt;visibility:visible">
             <v:imagedata r:id="rId9" o:title=""/>
           </v:shape>
         </w:pict>
@@ -1660,7 +1660,7 @@
           <w:noProof/>
         </w:rPr>
         <w:pict>
-          <v:shape id="Imagem 5" o:spid="_x0000_i1028" type="#_x0000_t75" style="width:423pt;height:269.25pt;visibility:visible">
+          <v:shape id="Imagem 5" o:spid="_x0000_i1028" type="#_x0000_t75" style="width:417.75pt;height:269.25pt;visibility:visible">
             <v:imagedata r:id="rId10" o:title=""/>
           </v:shape>
         </w:pict>

</xml_diff>